<commit_message>
Them project chứa menu
</commit_message>
<xml_diff>
--- a/Game2DBegin/doc/Mô tả Game Square.docx
+++ b/Game2DBegin/doc/Mô tả Game Square.docx
@@ -2992,7 +2992,6 @@
                 <w:color w:val="76923C" w:themeColor="accent3" w:themeShade="BF"/>
                 <w:sz w:val="26"/>
                 <w:szCs w:val="26"/>
-                <w:lang w:val="vi-VN"/>
               </w:rPr>
             </w:pPr>
             <w:r>
@@ -3006,8 +3005,6 @@
               </w:rPr>
               <w:t>DONE</w:t>
             </w:r>
-            <w:bookmarkStart w:id="5" w:name="_GoBack"/>
-            <w:bookmarkEnd w:id="5"/>
           </w:p>
         </w:tc>
       </w:tr>
@@ -3138,8 +3135,22 @@
                 <w:color w:val="76923C" w:themeColor="accent3" w:themeShade="BF"/>
                 <w:sz w:val="26"/>
                 <w:szCs w:val="26"/>
+                <w:lang w:val="vi-VN"/>
               </w:rPr>
             </w:pPr>
+            <w:r>
+              <w:rPr>
+                <w:rFonts w:ascii="Arial" w:hAnsi="Arial" w:cs="Arial"/>
+                <w:b/>
+                <w:color w:val="76923C" w:themeColor="accent3" w:themeShade="BF"/>
+                <w:sz w:val="26"/>
+                <w:szCs w:val="26"/>
+                <w:lang w:val="vi-VN"/>
+              </w:rPr>
+              <w:t>DONE</w:t>
+            </w:r>
+            <w:bookmarkStart w:id="5" w:name="_GoBack"/>
+            <w:bookmarkEnd w:id="5"/>
           </w:p>
         </w:tc>
       </w:tr>

</xml_diff>